<commit_message>
La cabecera y la fecha estaban mal
Por lo demas perfecto todo
</commit_message>
<xml_diff>
--- a/A+/ReportA+.docx
+++ b/A+/ReportA+.docx
@@ -1,6 +1,6 @@
 
 <file path=word/document.xml><?xml version="1.0" encoding="utf-8"?>
-<w:document xmlns:wpc="http://schemas.microsoft.com/office/word/2010/wordprocessingCanvas" xmlns:mc="http://schemas.openxmlformats.org/markup-compatibility/2006" xmlns:o="urn:schemas-microsoft-com:office:office" xmlns:r="http://schemas.openxmlformats.org/officeDocument/2006/relationships" xmlns:m="http://schemas.openxmlformats.org/officeDocument/2006/math" xmlns:v="urn:schemas-microsoft-com:vml" xmlns:wp14="http://schemas.microsoft.com/office/word/2010/wordprocessingDrawing" xmlns:wp="http://schemas.openxmlformats.org/drawingml/2006/wordprocessingDrawing" xmlns:w10="urn:schemas-microsoft-com:office:word" xmlns:w="http://schemas.openxmlformats.org/wordprocessingml/2006/main" xmlns:w14="http://schemas.microsoft.com/office/word/2010/wordml" xmlns:w15="http://schemas.microsoft.com/office/word/2012/wordml" xmlns:wpg="http://schemas.microsoft.com/office/word/2010/wordprocessingGroup" xmlns:wpi="http://schemas.microsoft.com/office/word/2010/wordprocessingInk" xmlns:wne="http://schemas.microsoft.com/office/word/2006/wordml" xmlns:wps="http://schemas.microsoft.com/office/word/2010/wordprocessingShape" mc:Ignorable="w14 w15 wp14">
+<w:document xmlns:wpc="http://schemas.microsoft.com/office/word/2010/wordprocessingCanvas" xmlns:cx="http://schemas.microsoft.com/office/drawing/2014/chartex" xmlns:cx1="http://schemas.microsoft.com/office/drawing/2015/9/8/chartex" xmlns:cx2="http://schemas.microsoft.com/office/drawing/2015/10/21/chartex" xmlns:cx3="http://schemas.microsoft.com/office/drawing/2016/5/9/chartex" xmlns:cx4="http://schemas.microsoft.com/office/drawing/2016/5/10/chartex" xmlns:cx5="http://schemas.microsoft.com/office/drawing/2016/5/11/chartex" xmlns:cx6="http://schemas.microsoft.com/office/drawing/2016/5/12/chartex" xmlns:cx7="http://schemas.microsoft.com/office/drawing/2016/5/13/chartex" xmlns:cx8="http://schemas.microsoft.com/office/drawing/2016/5/14/chartex" xmlns:mc="http://schemas.openxmlformats.org/markup-compatibility/2006" xmlns:aink="http://schemas.microsoft.com/office/drawing/2016/ink" xmlns:am3d="http://schemas.microsoft.com/office/drawing/2017/model3d" xmlns:o="urn:schemas-microsoft-com:office:office" xmlns:r="http://schemas.openxmlformats.org/officeDocument/2006/relationships" xmlns:m="http://schemas.openxmlformats.org/officeDocument/2006/math" xmlns:v="urn:schemas-microsoft-com:vml" xmlns:wp14="http://schemas.microsoft.com/office/word/2010/wordprocessingDrawing" xmlns:wp="http://schemas.openxmlformats.org/drawingml/2006/wordprocessingDrawing" xmlns:w10="urn:schemas-microsoft-com:office:word" xmlns:w="http://schemas.openxmlformats.org/wordprocessingml/2006/main" xmlns:w14="http://schemas.microsoft.com/office/word/2010/wordml" xmlns:w15="http://schemas.microsoft.com/office/word/2012/wordml" xmlns:w16cid="http://schemas.microsoft.com/office/word/2016/wordml/cid" xmlns:w16se="http://schemas.microsoft.com/office/word/2015/wordml/symex" xmlns:wpg="http://schemas.microsoft.com/office/word/2010/wordprocessingGroup" xmlns:wpi="http://schemas.microsoft.com/office/word/2010/wordprocessingInk" xmlns:wne="http://schemas.microsoft.com/office/word/2006/wordml" xmlns:wps="http://schemas.microsoft.com/office/word/2010/wordprocessingShape" mc:Ignorable="w14 w15 w16se w16cid wp14">
   <w:body>
     <w:p>
       <w:pPr>
@@ -602,7 +602,7 @@
         <w:rPr>
           <w:szCs w:val="24"/>
         </w:rPr>
-        <w:t>27</w:t>
+        <w:t>22</w:t>
       </w:r>
       <w:r>
         <w:rPr>
@@ -614,7 +614,13 @@
         <w:rPr>
           <w:szCs w:val="24"/>
         </w:rPr>
-        <w:t>febrero de 2018</w:t>
+        <w:t>marzo</w:t>
+      </w:r>
+      <w:r>
+        <w:rPr>
+          <w:szCs w:val="24"/>
+        </w:rPr>
+        <w:t xml:space="preserve"> de 2018</w:t>
       </w:r>
     </w:p>
     <w:sdt>
@@ -642,7 +648,7 @@
       <w:sdtContent>
         <w:p>
           <w:pPr>
-            <w:pStyle w:val="TtulodeTDC"/>
+            <w:pStyle w:val="TtuloTDC"/>
           </w:pPr>
           <w:r>
             <w:t>Índice</w:t>
@@ -1025,6 +1031,8 @@
             <w:fldChar w:fldCharType="end"/>
           </w:r>
         </w:p>
+        <w:bookmarkStart w:id="0" w:name="_GoBack" w:displacedByCustomXml="next"/>
+        <w:bookmarkEnd w:id="0" w:displacedByCustomXml="next"/>
       </w:sdtContent>
     </w:sdt>
     <w:p>
@@ -1047,7 +1055,7 @@
       <w:pPr>
         <w:pStyle w:val="Ttulo1"/>
       </w:pPr>
-      <w:bookmarkStart w:id="0" w:name="_Toc509411984"/>
+      <w:bookmarkStart w:id="1" w:name="_Toc509411984"/>
       <w:r>
         <w:lastRenderedPageBreak/>
         <w:t xml:space="preserve">1. </w:t>
@@ -1058,7 +1066,7 @@
       <w:r>
         <w:t>n</w:t>
       </w:r>
-      <w:bookmarkEnd w:id="0"/>
+      <w:bookmarkEnd w:id="1"/>
     </w:p>
     <w:p>
       <w:pPr>
@@ -1293,14 +1301,14 @@
           <w:lang w:eastAsia="ja-JP"/>
         </w:rPr>
       </w:pPr>
-      <w:bookmarkStart w:id="1" w:name="_Toc509411985"/>
+      <w:bookmarkStart w:id="2" w:name="_Toc509411985"/>
       <w:r>
         <w:rPr>
           <w:lang w:eastAsia="ja-JP"/>
         </w:rPr>
         <w:t>2. Componentes</w:t>
       </w:r>
-      <w:bookmarkEnd w:id="1"/>
+      <w:bookmarkEnd w:id="2"/>
     </w:p>
     <w:p>
       <w:pPr>
@@ -1484,26 +1492,14 @@
           <w:lang w:eastAsia="ja-JP"/>
         </w:rPr>
       </w:pPr>
-      <w:bookmarkStart w:id="2" w:name="_Toc509411986"/>
+      <w:bookmarkStart w:id="3" w:name="_Toc509411986"/>
       <w:r>
         <w:rPr>
           <w:lang w:eastAsia="ja-JP"/>
         </w:rPr>
-        <w:t>3</w:t>
-      </w:r>
-      <w:r>
-        <w:rPr>
-          <w:lang w:eastAsia="ja-JP"/>
-        </w:rPr>
-        <w:t xml:space="preserve">. </w:t>
-      </w:r>
-      <w:r>
-        <w:rPr>
-          <w:lang w:eastAsia="ja-JP"/>
-        </w:rPr>
-        <w:t>Código necesario</w:t>
-      </w:r>
-      <w:bookmarkEnd w:id="2"/>
+        <w:t>3. Código necesario</w:t>
+      </w:r>
+      <w:bookmarkEnd w:id="3"/>
     </w:p>
     <w:p>
       <w:pPr>
@@ -1700,7 +1696,6 @@
         <w:t xml:space="preserve">Tras esto llamamos al método </w:t>
       </w:r>
       <w:proofErr w:type="spellStart"/>
-      <w:proofErr w:type="gramStart"/>
       <w:r>
         <w:rPr>
           <w:i/>
@@ -1714,258 +1709,235 @@
           <w:i/>
           <w:szCs w:val="36"/>
         </w:rPr>
-        <w:t>(</w:t>
-      </w:r>
-      <w:proofErr w:type="gramEnd"/>
+        <w:t>()</w:t>
+      </w:r>
+      <w:r>
+        <w:rPr>
+          <w:szCs w:val="36"/>
+        </w:rPr>
+        <w:t xml:space="preserve"> para inicializar el </w:t>
+      </w:r>
+      <w:proofErr w:type="spellStart"/>
+      <w:r>
+        <w:rPr>
+          <w:szCs w:val="36"/>
+        </w:rPr>
+        <w:t>mock</w:t>
+      </w:r>
+      <w:proofErr w:type="spellEnd"/>
+      <w:r>
+        <w:rPr>
+          <w:szCs w:val="36"/>
+        </w:rPr>
+        <w:t xml:space="preserve"> definido anteriormente.</w:t>
+      </w:r>
+    </w:p>
+    <w:p>
+      <w:pPr>
+        <w:spacing w:before="100" w:beforeAutospacing="1" w:after="100" w:afterAutospacing="1" w:line="240" w:lineRule="auto"/>
+        <w:rPr>
+          <w:szCs w:val="36"/>
+        </w:rPr>
+      </w:pPr>
+      <w:r>
+        <w:rPr>
+          <w:szCs w:val="36"/>
+        </w:rPr>
+        <w:t xml:space="preserve">Ya en el método que testea el controlador, primero creamos una colección de servicios a la que añadimos un nuevo servicio (puesto que sólo queremos comprobar que el controlador devuelve una vista que contenga dicha lista, no hemos considerado necesario el crear servicios con atributos). Y acto seguido indicamos al </w:t>
+      </w:r>
+      <w:proofErr w:type="spellStart"/>
+      <w:r>
+        <w:rPr>
+          <w:szCs w:val="36"/>
+        </w:rPr>
+        <w:t>mock</w:t>
+      </w:r>
+      <w:proofErr w:type="spellEnd"/>
+      <w:r>
+        <w:rPr>
+          <w:szCs w:val="36"/>
+        </w:rPr>
+        <w:t xml:space="preserve"> que cuando se invoque su método </w:t>
+      </w:r>
+      <w:proofErr w:type="spellStart"/>
       <w:r>
         <w:rPr>
           <w:i/>
           <w:szCs w:val="36"/>
         </w:rPr>
-        <w:t>)</w:t>
-      </w:r>
-      <w:r>
-        <w:rPr>
+        <w:t>findAll</w:t>
+      </w:r>
+      <w:proofErr w:type="spellEnd"/>
+      <w:r>
+        <w:rPr>
+          <w:i/>
           <w:szCs w:val="36"/>
         </w:rPr>
-        <w:t xml:space="preserve"> para inicializar el </w:t>
-      </w:r>
-      <w:proofErr w:type="spellStart"/>
+        <w:t>()</w:t>
+      </w:r>
       <w:r>
         <w:rPr>
           <w:szCs w:val="36"/>
         </w:rPr>
-        <w:t>mock</w:t>
-      </w:r>
-      <w:proofErr w:type="spellEnd"/>
-      <w:r>
-        <w:rPr>
-          <w:szCs w:val="36"/>
-        </w:rPr>
-        <w:t xml:space="preserve"> definido anteriormente.</w:t>
+        <w:t xml:space="preserve"> devuelva la lista que acabamos de crear.</w:t>
       </w:r>
     </w:p>
     <w:p>
       <w:pPr>
         <w:spacing w:before="100" w:beforeAutospacing="1" w:after="100" w:afterAutospacing="1" w:line="240" w:lineRule="auto"/>
         <w:rPr>
-          <w:szCs w:val="36"/>
-        </w:rPr>
-      </w:pPr>
-      <w:r>
-        <w:rPr>
-          <w:szCs w:val="36"/>
-        </w:rPr>
-        <w:t xml:space="preserve">Ya en el método que testea el controlador, primero creamos una colección de servicios a la que añadimos un nuevo servicio (puesto que sólo queremos comprobar que el controlador devuelve una vista que contenga dicha lista, no hemos considerado necesario el crear servicios con atributos). Y acto seguido indicamos al </w:t>
-      </w:r>
-      <w:proofErr w:type="spellStart"/>
-      <w:r>
-        <w:rPr>
-          <w:szCs w:val="36"/>
-        </w:rPr>
-        <w:t>mock</w:t>
-      </w:r>
-      <w:proofErr w:type="spellEnd"/>
-      <w:r>
-        <w:rPr>
-          <w:szCs w:val="36"/>
-        </w:rPr>
-        <w:t xml:space="preserve"> que cuando se invoque su método </w:t>
-      </w:r>
-      <w:proofErr w:type="spellStart"/>
-      <w:proofErr w:type="gramStart"/>
-      <w:r>
-        <w:rPr>
           <w:i/>
           <w:szCs w:val="36"/>
         </w:rPr>
-        <w:t>findAll</w:t>
+      </w:pPr>
+      <w:r>
+        <w:rPr>
+          <w:szCs w:val="36"/>
+        </w:rPr>
+        <w:t>Ahora creamos una instancia del controlador que queremos testear y le añadimos los parámetros que éste necesita</w:t>
+      </w:r>
+      <w:r>
+        <w:rPr>
+          <w:szCs w:val="36"/>
+        </w:rPr>
+        <w:t xml:space="preserve"> (el </w:t>
+      </w:r>
+      <w:proofErr w:type="spellStart"/>
+      <w:r>
+        <w:rPr>
+          <w:szCs w:val="36"/>
+        </w:rPr>
+        <w:t>mock</w:t>
       </w:r>
       <w:proofErr w:type="spellEnd"/>
+      <w:r>
+        <w:rPr>
+          <w:szCs w:val="36"/>
+        </w:rPr>
+        <w:t xml:space="preserve"> que creamos previamente)</w:t>
+      </w:r>
+      <w:r>
+        <w:rPr>
+          <w:szCs w:val="36"/>
+        </w:rPr>
+        <w:t xml:space="preserve">, puesto que no podemos añadírselos mediante la anotación </w:t>
+      </w:r>
       <w:r>
         <w:rPr>
           <w:i/>
           <w:szCs w:val="36"/>
         </w:rPr>
-        <w:t>(</w:t>
-      </w:r>
-      <w:proofErr w:type="gramEnd"/>
+        <w:t>@</w:t>
+      </w:r>
+      <w:proofErr w:type="spellStart"/>
       <w:r>
         <w:rPr>
           <w:i/>
           <w:szCs w:val="36"/>
         </w:rPr>
-        <w:t>)</w:t>
-      </w:r>
-      <w:r>
-        <w:rPr>
+        <w:t>Autowired</w:t>
+      </w:r>
+      <w:proofErr w:type="spellEnd"/>
+      <w:r>
+        <w:rPr>
+          <w:i/>
           <w:szCs w:val="36"/>
         </w:rPr>
-        <w:t xml:space="preserve"> devuelva la lista que acabamos de crear.</w:t>
+        <w:t>.</w:t>
       </w:r>
     </w:p>
     <w:p>
       <w:pPr>
         <w:spacing w:before="100" w:beforeAutospacing="1" w:after="100" w:afterAutospacing="1" w:line="240" w:lineRule="auto"/>
         <w:rPr>
+          <w:lang w:eastAsia="ja-JP"/>
+        </w:rPr>
+      </w:pPr>
+      <w:r>
+        <w:rPr>
+          <w:lang w:eastAsia="ja-JP"/>
+        </w:rPr>
+        <w:lastRenderedPageBreak/>
+        <w:t xml:space="preserve">   </w:t>
+      </w:r>
+      <w:r>
+        <w:rPr>
+          <w:szCs w:val="36"/>
+        </w:rPr>
+        <w:t xml:space="preserve">Por último creamos un objeto del tipo </w:t>
+      </w:r>
+      <w:proofErr w:type="spellStart"/>
+      <w:r>
+        <w:rPr>
           <w:i/>
           <w:szCs w:val="36"/>
         </w:rPr>
-      </w:pPr>
-      <w:r>
-        <w:rPr>
-          <w:szCs w:val="36"/>
-        </w:rPr>
-        <w:t>Ahora creamos una instancia del controlador que queremos testear y le añadimos los parámetros que éste necesita</w:t>
-      </w:r>
-      <w:r>
-        <w:rPr>
-          <w:szCs w:val="36"/>
-        </w:rPr>
-        <w:t xml:space="preserve"> (el </w:t>
-      </w:r>
-      <w:proofErr w:type="spellStart"/>
-      <w:r>
-        <w:rPr>
-          <w:szCs w:val="36"/>
-        </w:rPr>
-        <w:t>mock</w:t>
+        <w:t>ModelAndView</w:t>
       </w:r>
       <w:proofErr w:type="spellEnd"/>
-      <w:r>
-        <w:rPr>
-          <w:szCs w:val="36"/>
-        </w:rPr>
-        <w:t xml:space="preserve"> que creamos previamente)</w:t>
-      </w:r>
-      <w:r>
-        <w:rPr>
-          <w:szCs w:val="36"/>
-        </w:rPr>
-        <w:t xml:space="preserve">, puesto que no podemos añadírselos mediante la anotación </w:t>
-      </w:r>
       <w:r>
         <w:rPr>
           <w:i/>
           <w:szCs w:val="36"/>
         </w:rPr>
-        <w:t>@</w:t>
+        <w:t xml:space="preserve"> </w:t>
+      </w:r>
+      <w:r>
+        <w:t>como resultado de llamar al método del controlador</w:t>
+      </w:r>
+      <w:r>
+        <w:t xml:space="preserve"> que vamos a testear y comprobamos que dicho objeto contiene la vista de listado de servicios y que su modelo contiene una lista de servicios igual a la que hemos creado al principio y hemos indicado que </w:t>
       </w:r>
       <w:proofErr w:type="spellStart"/>
       <w:r>
-        <w:rPr>
-          <w:i/>
-          <w:szCs w:val="36"/>
-        </w:rPr>
-        <w:t>Autowired</w:t>
+        <w:t>devuleve</w:t>
       </w:r>
       <w:proofErr w:type="spellEnd"/>
       <w:r>
-        <w:rPr>
-          <w:i/>
-          <w:szCs w:val="36"/>
-        </w:rPr>
+        <w:t xml:space="preserve"> nuestro </w:t>
+      </w:r>
+      <w:proofErr w:type="spellStart"/>
+      <w:r>
+        <w:t>mock</w:t>
+      </w:r>
+      <w:proofErr w:type="spellEnd"/>
+      <w:r>
         <w:t>.</w:t>
+      </w:r>
+      <w:r>
+        <w:rPr>
+          <w:lang w:eastAsia="ja-JP"/>
+        </w:rPr>
+        <w:t xml:space="preserve"> </w:t>
       </w:r>
     </w:p>
     <w:p>
       <w:pPr>
-        <w:spacing w:before="100" w:beforeAutospacing="1" w:after="100" w:afterAutospacing="1" w:line="240" w:lineRule="auto"/>
+        <w:pStyle w:val="Ttulo1"/>
         <w:rPr>
           <w:lang w:eastAsia="ja-JP"/>
         </w:rPr>
       </w:pPr>
+      <w:bookmarkStart w:id="4" w:name="_Toc509411987"/>
       <w:r>
         <w:rPr>
           <w:lang w:eastAsia="ja-JP"/>
         </w:rPr>
-        <w:lastRenderedPageBreak/>
-        <w:t xml:space="preserve">   </w:t>
-      </w:r>
-      <w:r>
-        <w:rPr>
-          <w:szCs w:val="36"/>
-        </w:rPr>
-        <w:t>P</w:t>
-      </w:r>
-      <w:r>
-        <w:rPr>
-          <w:szCs w:val="36"/>
-        </w:rPr>
-        <w:t xml:space="preserve">or último creamos un objeto del tipo </w:t>
-      </w:r>
-      <w:proofErr w:type="spellStart"/>
-      <w:r>
-        <w:rPr>
-          <w:i/>
-          <w:szCs w:val="36"/>
-        </w:rPr>
-        <w:t>ModelAndView</w:t>
-      </w:r>
-      <w:proofErr w:type="spellEnd"/>
-      <w:r>
-        <w:rPr>
-          <w:i/>
-          <w:szCs w:val="36"/>
-        </w:rPr>
-        <w:t xml:space="preserve"> </w:t>
-      </w:r>
-      <w:r>
-        <w:t>como resultado de llamar al método del controlador</w:t>
-      </w:r>
-      <w:r>
-        <w:t xml:space="preserve"> que vamos a testear y comprobamos que dicho objeto contiene la vista de listado de servicios y que su modelo contiene una lista de servicios igual a la que hemos creado al principio y hemos indicado que </w:t>
-      </w:r>
-      <w:proofErr w:type="spellStart"/>
-      <w:r>
-        <w:t>devuleve</w:t>
-      </w:r>
-      <w:proofErr w:type="spellEnd"/>
-      <w:r>
-        <w:t xml:space="preserve"> nuestro </w:t>
-      </w:r>
-      <w:proofErr w:type="spellStart"/>
-      <w:r>
-        <w:t>mock</w:t>
-      </w:r>
-      <w:proofErr w:type="spellEnd"/>
-      <w:r>
-        <w:t>.</w:t>
+        <w:t>4</w:t>
       </w:r>
       <w:r>
         <w:rPr>
           <w:lang w:eastAsia="ja-JP"/>
         </w:rPr>
-        <w:t xml:space="preserve"> </w:t>
-      </w:r>
-    </w:p>
-    <w:p>
-      <w:pPr>
-        <w:pStyle w:val="Ttulo1"/>
+        <w:t xml:space="preserve">. </w:t>
+      </w:r>
+      <w:r>
         <w:rPr>
           <w:lang w:eastAsia="ja-JP"/>
         </w:rPr>
-      </w:pPr>
-      <w:bookmarkStart w:id="3" w:name="_Toc509411987"/>
-      <w:r>
-        <w:rPr>
-          <w:lang w:eastAsia="ja-JP"/>
-        </w:rPr>
-        <w:t>4</w:t>
-      </w:r>
-      <w:r>
-        <w:rPr>
-          <w:lang w:eastAsia="ja-JP"/>
-        </w:rPr>
-        <w:t xml:space="preserve">. </w:t>
-      </w:r>
-      <w:r>
-        <w:rPr>
-          <w:lang w:eastAsia="ja-JP"/>
-        </w:rPr>
         <w:t>Resultado</w:t>
       </w:r>
-      <w:bookmarkEnd w:id="3"/>
+      <w:bookmarkEnd w:id="4"/>
     </w:p>
     <w:p>
       <w:pPr>
@@ -2079,7 +2051,7 @@
           <w:lang w:eastAsia="ja-JP"/>
         </w:rPr>
       </w:pPr>
-      <w:bookmarkStart w:id="4" w:name="_Toc509411988"/>
+      <w:bookmarkStart w:id="5" w:name="_Toc509411988"/>
       <w:r>
         <w:rPr>
           <w:lang w:eastAsia="ja-JP"/>
@@ -2092,7 +2064,7 @@
         </w:rPr>
         <w:t>. Conclusión</w:t>
       </w:r>
-      <w:bookmarkEnd w:id="4"/>
+      <w:bookmarkEnd w:id="5"/>
     </w:p>
     <w:p>
       <w:pPr>
@@ -2222,8 +2194,6 @@
           <w:lang w:eastAsia="ja-JP"/>
         </w:rPr>
       </w:pPr>
-      <w:bookmarkStart w:id="5" w:name="_GoBack"/>
-      <w:bookmarkEnd w:id="5"/>
     </w:p>
     <w:sectPr>
       <w:headerReference w:type="default" r:id="rId13"/>
@@ -2240,7 +2210,7 @@
 </file>
 
 <file path=word/endnotes.xml><?xml version="1.0" encoding="utf-8"?>
-<w:endnotes xmlns:wpc="http://schemas.microsoft.com/office/word/2010/wordprocessingCanvas" xmlns:mc="http://schemas.openxmlformats.org/markup-compatibility/2006" xmlns:o="urn:schemas-microsoft-com:office:office" xmlns:r="http://schemas.openxmlformats.org/officeDocument/2006/relationships" xmlns:m="http://schemas.openxmlformats.org/officeDocument/2006/math" xmlns:v="urn:schemas-microsoft-com:vml" xmlns:wp14="http://schemas.microsoft.com/office/word/2010/wordprocessingDrawing" xmlns:wp="http://schemas.openxmlformats.org/drawingml/2006/wordprocessingDrawing" xmlns:w10="urn:schemas-microsoft-com:office:word" xmlns:w="http://schemas.openxmlformats.org/wordprocessingml/2006/main" xmlns:w14="http://schemas.microsoft.com/office/word/2010/wordml" xmlns:w15="http://schemas.microsoft.com/office/word/2012/wordml" xmlns:wpg="http://schemas.microsoft.com/office/word/2010/wordprocessingGroup" xmlns:wpi="http://schemas.microsoft.com/office/word/2010/wordprocessingInk" xmlns:wne="http://schemas.microsoft.com/office/word/2006/wordml" xmlns:wps="http://schemas.microsoft.com/office/word/2010/wordprocessingShape" mc:Ignorable="w14 w15 wp14">
+<w:endnotes xmlns:wpc="http://schemas.microsoft.com/office/word/2010/wordprocessingCanvas" xmlns:cx="http://schemas.microsoft.com/office/drawing/2014/chartex" xmlns:cx1="http://schemas.microsoft.com/office/drawing/2015/9/8/chartex" xmlns:cx2="http://schemas.microsoft.com/office/drawing/2015/10/21/chartex" xmlns:cx3="http://schemas.microsoft.com/office/drawing/2016/5/9/chartex" xmlns:cx4="http://schemas.microsoft.com/office/drawing/2016/5/10/chartex" xmlns:cx5="http://schemas.microsoft.com/office/drawing/2016/5/11/chartex" xmlns:cx6="http://schemas.microsoft.com/office/drawing/2016/5/12/chartex" xmlns:cx7="http://schemas.microsoft.com/office/drawing/2016/5/13/chartex" xmlns:cx8="http://schemas.microsoft.com/office/drawing/2016/5/14/chartex" xmlns:mc="http://schemas.openxmlformats.org/markup-compatibility/2006" xmlns:aink="http://schemas.microsoft.com/office/drawing/2016/ink" xmlns:am3d="http://schemas.microsoft.com/office/drawing/2017/model3d" xmlns:o="urn:schemas-microsoft-com:office:office" xmlns:r="http://schemas.openxmlformats.org/officeDocument/2006/relationships" xmlns:m="http://schemas.openxmlformats.org/officeDocument/2006/math" xmlns:v="urn:schemas-microsoft-com:vml" xmlns:wp14="http://schemas.microsoft.com/office/word/2010/wordprocessingDrawing" xmlns:wp="http://schemas.openxmlformats.org/drawingml/2006/wordprocessingDrawing" xmlns:w10="urn:schemas-microsoft-com:office:word" xmlns:w="http://schemas.openxmlformats.org/wordprocessingml/2006/main" xmlns:w14="http://schemas.microsoft.com/office/word/2010/wordml" xmlns:w15="http://schemas.microsoft.com/office/word/2012/wordml" xmlns:w16cid="http://schemas.microsoft.com/office/word/2016/wordml/cid" xmlns:w16se="http://schemas.microsoft.com/office/word/2015/wordml/symex" xmlns:wpg="http://schemas.microsoft.com/office/word/2010/wordprocessingGroup" xmlns:wpi="http://schemas.microsoft.com/office/word/2010/wordprocessingInk" xmlns:wne="http://schemas.microsoft.com/office/word/2006/wordml" xmlns:wps="http://schemas.microsoft.com/office/word/2010/wordprocessingShape" mc:Ignorable="w14 w15 w16se w16cid wp14">
   <w:endnote w:type="separator" w:id="-1">
     <w:p>
       <w:pPr>
@@ -2265,7 +2235,7 @@
 </file>
 
 <file path=word/footer1.xml><?xml version="1.0" encoding="utf-8"?>
-<w:ftr xmlns:wpc="http://schemas.microsoft.com/office/word/2010/wordprocessingCanvas" xmlns:mc="http://schemas.openxmlformats.org/markup-compatibility/2006" xmlns:o="urn:schemas-microsoft-com:office:office" xmlns:r="http://schemas.openxmlformats.org/officeDocument/2006/relationships" xmlns:m="http://schemas.openxmlformats.org/officeDocument/2006/math" xmlns:v="urn:schemas-microsoft-com:vml" xmlns:wp14="http://schemas.microsoft.com/office/word/2010/wordprocessingDrawing" xmlns:wp="http://schemas.openxmlformats.org/drawingml/2006/wordprocessingDrawing" xmlns:w10="urn:schemas-microsoft-com:office:word" xmlns:w="http://schemas.openxmlformats.org/wordprocessingml/2006/main" xmlns:w14="http://schemas.microsoft.com/office/word/2010/wordml" xmlns:w15="http://schemas.microsoft.com/office/word/2012/wordml" xmlns:wpg="http://schemas.microsoft.com/office/word/2010/wordprocessingGroup" xmlns:wpi="http://schemas.microsoft.com/office/word/2010/wordprocessingInk" xmlns:wne="http://schemas.microsoft.com/office/word/2006/wordml" xmlns:wps="http://schemas.microsoft.com/office/word/2010/wordprocessingShape" mc:Ignorable="w14 w15 wp14">
+<w:ftr xmlns:wpc="http://schemas.microsoft.com/office/word/2010/wordprocessingCanvas" xmlns:cx="http://schemas.microsoft.com/office/drawing/2014/chartex" xmlns:cx1="http://schemas.microsoft.com/office/drawing/2015/9/8/chartex" xmlns:cx2="http://schemas.microsoft.com/office/drawing/2015/10/21/chartex" xmlns:cx3="http://schemas.microsoft.com/office/drawing/2016/5/9/chartex" xmlns:cx4="http://schemas.microsoft.com/office/drawing/2016/5/10/chartex" xmlns:cx5="http://schemas.microsoft.com/office/drawing/2016/5/11/chartex" xmlns:cx6="http://schemas.microsoft.com/office/drawing/2016/5/12/chartex" xmlns:cx7="http://schemas.microsoft.com/office/drawing/2016/5/13/chartex" xmlns:cx8="http://schemas.microsoft.com/office/drawing/2016/5/14/chartex" xmlns:mc="http://schemas.openxmlformats.org/markup-compatibility/2006" xmlns:aink="http://schemas.microsoft.com/office/drawing/2016/ink" xmlns:am3d="http://schemas.microsoft.com/office/drawing/2017/model3d" xmlns:o="urn:schemas-microsoft-com:office:office" xmlns:r="http://schemas.openxmlformats.org/officeDocument/2006/relationships" xmlns:m="http://schemas.openxmlformats.org/officeDocument/2006/math" xmlns:v="urn:schemas-microsoft-com:vml" xmlns:wp14="http://schemas.microsoft.com/office/word/2010/wordprocessingDrawing" xmlns:wp="http://schemas.openxmlformats.org/drawingml/2006/wordprocessingDrawing" xmlns:w10="urn:schemas-microsoft-com:office:word" xmlns:w="http://schemas.openxmlformats.org/wordprocessingml/2006/main" xmlns:w14="http://schemas.microsoft.com/office/word/2010/wordml" xmlns:w15="http://schemas.microsoft.com/office/word/2012/wordml" xmlns:w16cid="http://schemas.microsoft.com/office/word/2016/wordml/cid" xmlns:w16se="http://schemas.microsoft.com/office/word/2015/wordml/symex" xmlns:wpg="http://schemas.microsoft.com/office/word/2010/wordprocessingGroup" xmlns:wpi="http://schemas.microsoft.com/office/word/2010/wordprocessingInk" xmlns:wne="http://schemas.microsoft.com/office/word/2006/wordml" xmlns:wps="http://schemas.microsoft.com/office/word/2010/wordprocessingShape" mc:Ignorable="w14 w15 w16se w16cid wp14">
   <w:tbl>
     <w:tblPr>
       <w:tblW w:w="5000" w:type="pct"/>
@@ -2450,7 +2420,7 @@
 </file>
 
 <file path=word/footnotes.xml><?xml version="1.0" encoding="utf-8"?>
-<w:footnotes xmlns:wpc="http://schemas.microsoft.com/office/word/2010/wordprocessingCanvas" xmlns:mc="http://schemas.openxmlformats.org/markup-compatibility/2006" xmlns:o="urn:schemas-microsoft-com:office:office" xmlns:r="http://schemas.openxmlformats.org/officeDocument/2006/relationships" xmlns:m="http://schemas.openxmlformats.org/officeDocument/2006/math" xmlns:v="urn:schemas-microsoft-com:vml" xmlns:wp14="http://schemas.microsoft.com/office/word/2010/wordprocessingDrawing" xmlns:wp="http://schemas.openxmlformats.org/drawingml/2006/wordprocessingDrawing" xmlns:w10="urn:schemas-microsoft-com:office:word" xmlns:w="http://schemas.openxmlformats.org/wordprocessingml/2006/main" xmlns:w14="http://schemas.microsoft.com/office/word/2010/wordml" xmlns:w15="http://schemas.microsoft.com/office/word/2012/wordml" xmlns:wpg="http://schemas.microsoft.com/office/word/2010/wordprocessingGroup" xmlns:wpi="http://schemas.microsoft.com/office/word/2010/wordprocessingInk" xmlns:wne="http://schemas.microsoft.com/office/word/2006/wordml" xmlns:wps="http://schemas.microsoft.com/office/word/2010/wordprocessingShape" mc:Ignorable="w14 w15 wp14">
+<w:footnotes xmlns:wpc="http://schemas.microsoft.com/office/word/2010/wordprocessingCanvas" xmlns:cx="http://schemas.microsoft.com/office/drawing/2014/chartex" xmlns:cx1="http://schemas.microsoft.com/office/drawing/2015/9/8/chartex" xmlns:cx2="http://schemas.microsoft.com/office/drawing/2015/10/21/chartex" xmlns:cx3="http://schemas.microsoft.com/office/drawing/2016/5/9/chartex" xmlns:cx4="http://schemas.microsoft.com/office/drawing/2016/5/10/chartex" xmlns:cx5="http://schemas.microsoft.com/office/drawing/2016/5/11/chartex" xmlns:cx6="http://schemas.microsoft.com/office/drawing/2016/5/12/chartex" xmlns:cx7="http://schemas.microsoft.com/office/drawing/2016/5/13/chartex" xmlns:cx8="http://schemas.microsoft.com/office/drawing/2016/5/14/chartex" xmlns:mc="http://schemas.openxmlformats.org/markup-compatibility/2006" xmlns:aink="http://schemas.microsoft.com/office/drawing/2016/ink" xmlns:am3d="http://schemas.microsoft.com/office/drawing/2017/model3d" xmlns:o="urn:schemas-microsoft-com:office:office" xmlns:r="http://schemas.openxmlformats.org/officeDocument/2006/relationships" xmlns:m="http://schemas.openxmlformats.org/officeDocument/2006/math" xmlns:v="urn:schemas-microsoft-com:vml" xmlns:wp14="http://schemas.microsoft.com/office/word/2010/wordprocessingDrawing" xmlns:wp="http://schemas.openxmlformats.org/drawingml/2006/wordprocessingDrawing" xmlns:w10="urn:schemas-microsoft-com:office:word" xmlns:w="http://schemas.openxmlformats.org/wordprocessingml/2006/main" xmlns:w14="http://schemas.microsoft.com/office/word/2010/wordml" xmlns:w15="http://schemas.microsoft.com/office/word/2012/wordml" xmlns:w16cid="http://schemas.microsoft.com/office/word/2016/wordml/cid" xmlns:w16se="http://schemas.microsoft.com/office/word/2015/wordml/symex" xmlns:wpg="http://schemas.microsoft.com/office/word/2010/wordprocessingGroup" xmlns:wpi="http://schemas.microsoft.com/office/word/2010/wordprocessingInk" xmlns:wne="http://schemas.microsoft.com/office/word/2006/wordml" xmlns:wps="http://schemas.microsoft.com/office/word/2010/wordprocessingShape" mc:Ignorable="w14 w15 w16se w16cid wp14">
   <w:footnote w:type="separator" w:id="-1">
     <w:p>
       <w:pPr>
@@ -2475,7 +2445,7 @@
 </file>
 
 <file path=word/header1.xml><?xml version="1.0" encoding="utf-8"?>
-<w:hdr xmlns:wpc="http://schemas.microsoft.com/office/word/2010/wordprocessingCanvas" xmlns:mc="http://schemas.openxmlformats.org/markup-compatibility/2006" xmlns:o="urn:schemas-microsoft-com:office:office" xmlns:r="http://schemas.openxmlformats.org/officeDocument/2006/relationships" xmlns:m="http://schemas.openxmlformats.org/officeDocument/2006/math" xmlns:v="urn:schemas-microsoft-com:vml" xmlns:wp14="http://schemas.microsoft.com/office/word/2010/wordprocessingDrawing" xmlns:wp="http://schemas.openxmlformats.org/drawingml/2006/wordprocessingDrawing" xmlns:w10="urn:schemas-microsoft-com:office:word" xmlns:w="http://schemas.openxmlformats.org/wordprocessingml/2006/main" xmlns:w14="http://schemas.microsoft.com/office/word/2010/wordml" xmlns:w15="http://schemas.microsoft.com/office/word/2012/wordml" xmlns:wpg="http://schemas.microsoft.com/office/word/2010/wordprocessingGroup" xmlns:wpi="http://schemas.microsoft.com/office/word/2010/wordprocessingInk" xmlns:wne="http://schemas.microsoft.com/office/word/2006/wordml" xmlns:wps="http://schemas.microsoft.com/office/word/2010/wordprocessingShape" mc:Ignorable="w14 w15 wp14">
+<w:hdr xmlns:wpc="http://schemas.microsoft.com/office/word/2010/wordprocessingCanvas" xmlns:cx="http://schemas.microsoft.com/office/drawing/2014/chartex" xmlns:cx1="http://schemas.microsoft.com/office/drawing/2015/9/8/chartex" xmlns:cx2="http://schemas.microsoft.com/office/drawing/2015/10/21/chartex" xmlns:cx3="http://schemas.microsoft.com/office/drawing/2016/5/9/chartex" xmlns:cx4="http://schemas.microsoft.com/office/drawing/2016/5/10/chartex" xmlns:cx5="http://schemas.microsoft.com/office/drawing/2016/5/11/chartex" xmlns:cx6="http://schemas.microsoft.com/office/drawing/2016/5/12/chartex" xmlns:cx7="http://schemas.microsoft.com/office/drawing/2016/5/13/chartex" xmlns:cx8="http://schemas.microsoft.com/office/drawing/2016/5/14/chartex" xmlns:mc="http://schemas.openxmlformats.org/markup-compatibility/2006" xmlns:aink="http://schemas.microsoft.com/office/drawing/2016/ink" xmlns:am3d="http://schemas.microsoft.com/office/drawing/2017/model3d" xmlns:o="urn:schemas-microsoft-com:office:office" xmlns:r="http://schemas.openxmlformats.org/officeDocument/2006/relationships" xmlns:m="http://schemas.openxmlformats.org/officeDocument/2006/math" xmlns:v="urn:schemas-microsoft-com:vml" xmlns:wp14="http://schemas.microsoft.com/office/word/2010/wordprocessingDrawing" xmlns:wp="http://schemas.openxmlformats.org/drawingml/2006/wordprocessingDrawing" xmlns:w10="urn:schemas-microsoft-com:office:word" xmlns:w="http://schemas.openxmlformats.org/wordprocessingml/2006/main" xmlns:w14="http://schemas.microsoft.com/office/word/2010/wordml" xmlns:w15="http://schemas.microsoft.com/office/word/2012/wordml" xmlns:w16cid="http://schemas.microsoft.com/office/word/2016/wordml/cid" xmlns:w16se="http://schemas.microsoft.com/office/word/2015/wordml/symex" xmlns:wpg="http://schemas.microsoft.com/office/word/2010/wordprocessingGroup" xmlns:wpi="http://schemas.microsoft.com/office/word/2010/wordprocessingInk" xmlns:wne="http://schemas.microsoft.com/office/word/2006/wordml" xmlns:wps="http://schemas.microsoft.com/office/word/2010/wordprocessingShape" mc:Ignorable="w14 w15 w16se w16cid wp14">
   <w:p>
     <w:pPr>
       <w:pStyle w:val="Encabezado"/>
@@ -2490,7 +2460,14 @@
         <w:color w:val="7F7F7F" w:themeColor="text1" w:themeTint="80"/>
         <w:szCs w:val="24"/>
       </w:rPr>
-      <w:t>Ítem 4</w:t>
+      <w:t>Í</w:t>
+    </w:r>
+    <w:r>
+      <w:rPr>
+        <w:color w:val="7F7F7F" w:themeColor="text1" w:themeTint="80"/>
+        <w:szCs w:val="24"/>
+      </w:rPr>
+      <w:t>tem 5</w:t>
     </w:r>
     <w:r>
       <w:rPr>
@@ -2513,8 +2490,8 @@
 </file>
 
 <file path=word/numbering.xml><?xml version="1.0" encoding="utf-8"?>
-<w:numbering xmlns:wpc="http://schemas.microsoft.com/office/word/2010/wordprocessingCanvas" xmlns:mc="http://schemas.openxmlformats.org/markup-compatibility/2006" xmlns:o="urn:schemas-microsoft-com:office:office" xmlns:r="http://schemas.openxmlformats.org/officeDocument/2006/relationships" xmlns:m="http://schemas.openxmlformats.org/officeDocument/2006/math" xmlns:v="urn:schemas-microsoft-com:vml" xmlns:wp14="http://schemas.microsoft.com/office/word/2010/wordprocessingDrawing" xmlns:wp="http://schemas.openxmlformats.org/drawingml/2006/wordprocessingDrawing" xmlns:w10="urn:schemas-microsoft-com:office:word" xmlns:w="http://schemas.openxmlformats.org/wordprocessingml/2006/main" xmlns:w14="http://schemas.microsoft.com/office/word/2010/wordml" xmlns:w15="http://schemas.microsoft.com/office/word/2012/wordml" xmlns:wpg="http://schemas.microsoft.com/office/word/2010/wordprocessingGroup" xmlns:wpi="http://schemas.microsoft.com/office/word/2010/wordprocessingInk" xmlns:wne="http://schemas.microsoft.com/office/word/2006/wordml" xmlns:wps="http://schemas.microsoft.com/office/word/2010/wordprocessingShape" mc:Ignorable="w14 w15 wp14">
-  <w:abstractNum w:abstractNumId="0">
+<w:numbering xmlns:wpc="http://schemas.microsoft.com/office/word/2010/wordprocessingCanvas" xmlns:cx="http://schemas.microsoft.com/office/drawing/2014/chartex" xmlns:cx1="http://schemas.microsoft.com/office/drawing/2015/9/8/chartex" xmlns:cx2="http://schemas.microsoft.com/office/drawing/2015/10/21/chartex" xmlns:cx3="http://schemas.microsoft.com/office/drawing/2016/5/9/chartex" xmlns:cx4="http://schemas.microsoft.com/office/drawing/2016/5/10/chartex" xmlns:cx5="http://schemas.microsoft.com/office/drawing/2016/5/11/chartex" xmlns:cx6="http://schemas.microsoft.com/office/drawing/2016/5/12/chartex" xmlns:cx7="http://schemas.microsoft.com/office/drawing/2016/5/13/chartex" xmlns:cx8="http://schemas.microsoft.com/office/drawing/2016/5/14/chartex" xmlns:mc="http://schemas.openxmlformats.org/markup-compatibility/2006" xmlns:aink="http://schemas.microsoft.com/office/drawing/2016/ink" xmlns:am3d="http://schemas.microsoft.com/office/drawing/2017/model3d" xmlns:o="urn:schemas-microsoft-com:office:office" xmlns:r="http://schemas.openxmlformats.org/officeDocument/2006/relationships" xmlns:m="http://schemas.openxmlformats.org/officeDocument/2006/math" xmlns:v="urn:schemas-microsoft-com:vml" xmlns:wp14="http://schemas.microsoft.com/office/word/2010/wordprocessingDrawing" xmlns:wp="http://schemas.openxmlformats.org/drawingml/2006/wordprocessingDrawing" xmlns:w10="urn:schemas-microsoft-com:office:word" xmlns:w="http://schemas.openxmlformats.org/wordprocessingml/2006/main" xmlns:w14="http://schemas.microsoft.com/office/word/2010/wordml" xmlns:w15="http://schemas.microsoft.com/office/word/2012/wordml" xmlns:w16cid="http://schemas.microsoft.com/office/word/2016/wordml/cid" xmlns:w16se="http://schemas.microsoft.com/office/word/2015/wordml/symex" xmlns:wpg="http://schemas.microsoft.com/office/word/2010/wordprocessingGroup" xmlns:wpi="http://schemas.microsoft.com/office/word/2010/wordprocessingInk" xmlns:wne="http://schemas.microsoft.com/office/word/2006/wordml" xmlns:wps="http://schemas.microsoft.com/office/word/2010/wordprocessingShape" mc:Ignorable="w14 w15 w16se w16cid wp14">
+  <w:abstractNum w:abstractNumId="0" w15:restartNumberingAfterBreak="0">
     <w:nsid w:val="FFFFFF1D"/>
     <w:multiLevelType w:val="multilevel"/>
     <w:tmpl w:val="582020A0"/>
@@ -2654,7 +2631,7 @@
       </w:rPr>
     </w:lvl>
   </w:abstractNum>
-  <w:abstractNum w:abstractNumId="1">
+  <w:abstractNum w:abstractNumId="1" w15:restartNumberingAfterBreak="0">
     <w:nsid w:val="05A1111F"/>
     <w:multiLevelType w:val="hybridMultilevel"/>
     <w:tmpl w:val="105A9108"/>
@@ -2767,7 +2744,7 @@
       </w:rPr>
     </w:lvl>
   </w:abstractNum>
-  <w:abstractNum w:abstractNumId="2">
+  <w:abstractNum w:abstractNumId="2" w15:restartNumberingAfterBreak="0">
     <w:nsid w:val="069B2029"/>
     <w:multiLevelType w:val="hybridMultilevel"/>
     <w:tmpl w:val="AF9EBECA"/>
@@ -2880,7 +2857,7 @@
       </w:rPr>
     </w:lvl>
   </w:abstractNum>
-  <w:abstractNum w:abstractNumId="3">
+  <w:abstractNum w:abstractNumId="3" w15:restartNumberingAfterBreak="0">
     <w:nsid w:val="0C111C35"/>
     <w:multiLevelType w:val="multilevel"/>
     <w:tmpl w:val="8784679A"/>
@@ -3029,7 +3006,7 @@
       </w:rPr>
     </w:lvl>
   </w:abstractNum>
-  <w:abstractNum w:abstractNumId="4">
+  <w:abstractNum w:abstractNumId="4" w15:restartNumberingAfterBreak="0">
     <w:nsid w:val="0D0114A2"/>
     <w:multiLevelType w:val="hybridMultilevel"/>
     <w:tmpl w:val="C72A3E00"/>
@@ -3118,7 +3095,7 @@
       </w:pPr>
     </w:lvl>
   </w:abstractNum>
-  <w:abstractNum w:abstractNumId="5">
+  <w:abstractNum w:abstractNumId="5" w15:restartNumberingAfterBreak="0">
     <w:nsid w:val="0FB71B9C"/>
     <w:multiLevelType w:val="hybridMultilevel"/>
     <w:tmpl w:val="C442B9FE"/>
@@ -3231,7 +3208,7 @@
       </w:rPr>
     </w:lvl>
   </w:abstractNum>
-  <w:abstractNum w:abstractNumId="6">
+  <w:abstractNum w:abstractNumId="6" w15:restartNumberingAfterBreak="0">
     <w:nsid w:val="16E04B3B"/>
     <w:multiLevelType w:val="hybridMultilevel"/>
     <w:tmpl w:val="D39EFE78"/>
@@ -3320,7 +3297,7 @@
       </w:pPr>
     </w:lvl>
   </w:abstractNum>
-  <w:abstractNum w:abstractNumId="7">
+  <w:abstractNum w:abstractNumId="7" w15:restartNumberingAfterBreak="0">
     <w:nsid w:val="197E1BED"/>
     <w:multiLevelType w:val="hybridMultilevel"/>
     <w:tmpl w:val="36E4305E"/>
@@ -3409,7 +3386,7 @@
       </w:pPr>
     </w:lvl>
   </w:abstractNum>
-  <w:abstractNum w:abstractNumId="8">
+  <w:abstractNum w:abstractNumId="8" w15:restartNumberingAfterBreak="0">
     <w:nsid w:val="19E63C6F"/>
     <w:multiLevelType w:val="hybridMultilevel"/>
     <w:tmpl w:val="CC208AFE"/>
@@ -3522,7 +3499,7 @@
       </w:rPr>
     </w:lvl>
   </w:abstractNum>
-  <w:abstractNum w:abstractNumId="9">
+  <w:abstractNum w:abstractNumId="9" w15:restartNumberingAfterBreak="0">
     <w:nsid w:val="19E75943"/>
     <w:multiLevelType w:val="hybridMultilevel"/>
     <w:tmpl w:val="017C66FE"/>
@@ -3611,7 +3588,7 @@
       </w:pPr>
     </w:lvl>
   </w:abstractNum>
-  <w:abstractNum w:abstractNumId="10">
+  <w:abstractNum w:abstractNumId="10" w15:restartNumberingAfterBreak="0">
     <w:nsid w:val="1BA5518E"/>
     <w:multiLevelType w:val="hybridMultilevel"/>
     <w:tmpl w:val="B3BCCA4E"/>
@@ -3700,7 +3677,7 @@
       </w:pPr>
     </w:lvl>
   </w:abstractNum>
-  <w:abstractNum w:abstractNumId="11">
+  <w:abstractNum w:abstractNumId="11" w15:restartNumberingAfterBreak="0">
     <w:nsid w:val="23D71D49"/>
     <w:multiLevelType w:val="hybridMultilevel"/>
     <w:tmpl w:val="23D4098E"/>
@@ -3816,7 +3793,7 @@
       </w:pPr>
     </w:lvl>
   </w:abstractNum>
-  <w:abstractNum w:abstractNumId="12">
+  <w:abstractNum w:abstractNumId="12" w15:restartNumberingAfterBreak="0">
     <w:nsid w:val="296950D0"/>
     <w:multiLevelType w:val="hybridMultilevel"/>
     <w:tmpl w:val="06842FF6"/>
@@ -3929,7 +3906,7 @@
       </w:rPr>
     </w:lvl>
   </w:abstractNum>
-  <w:abstractNum w:abstractNumId="13">
+  <w:abstractNum w:abstractNumId="13" w15:restartNumberingAfterBreak="0">
     <w:nsid w:val="3A5C11A6"/>
     <w:multiLevelType w:val="hybridMultilevel"/>
     <w:tmpl w:val="92AC5314"/>
@@ -4042,7 +4019,7 @@
       </w:rPr>
     </w:lvl>
   </w:abstractNum>
-  <w:abstractNum w:abstractNumId="14">
+  <w:abstractNum w:abstractNumId="14" w15:restartNumberingAfterBreak="0">
     <w:nsid w:val="3B8E65C1"/>
     <w:multiLevelType w:val="hybridMultilevel"/>
     <w:tmpl w:val="EEF60C76"/>
@@ -4131,7 +4108,7 @@
       </w:pPr>
     </w:lvl>
   </w:abstractNum>
-  <w:abstractNum w:abstractNumId="15">
+  <w:abstractNum w:abstractNumId="15" w15:restartNumberingAfterBreak="0">
     <w:nsid w:val="4E705B7C"/>
     <w:multiLevelType w:val="hybridMultilevel"/>
     <w:tmpl w:val="FADEE12A"/>
@@ -4271,7 +4248,7 @@
       </w:rPr>
     </w:lvl>
   </w:abstractNum>
-  <w:abstractNum w:abstractNumId="16">
+  <w:abstractNum w:abstractNumId="16" w15:restartNumberingAfterBreak="0">
     <w:nsid w:val="57300907"/>
     <w:multiLevelType w:val="hybridMultilevel"/>
     <w:tmpl w:val="EDE2A062"/>
@@ -4384,7 +4361,7 @@
       </w:rPr>
     </w:lvl>
   </w:abstractNum>
-  <w:abstractNum w:abstractNumId="17">
+  <w:abstractNum w:abstractNumId="17" w15:restartNumberingAfterBreak="0">
     <w:nsid w:val="5768760A"/>
     <w:multiLevelType w:val="hybridMultilevel"/>
     <w:tmpl w:val="3D228CDC"/>
@@ -4524,7 +4501,7 @@
       </w:rPr>
     </w:lvl>
   </w:abstractNum>
-  <w:abstractNum w:abstractNumId="18">
+  <w:abstractNum w:abstractNumId="18" w15:restartNumberingAfterBreak="0">
     <w:nsid w:val="59321086"/>
     <w:multiLevelType w:val="multilevel"/>
     <w:tmpl w:val="44D8794C"/>
@@ -4637,7 +4614,7 @@
       </w:rPr>
     </w:lvl>
   </w:abstractNum>
-  <w:abstractNum w:abstractNumId="19">
+  <w:abstractNum w:abstractNumId="19" w15:restartNumberingAfterBreak="0">
     <w:nsid w:val="606547D6"/>
     <w:multiLevelType w:val="hybridMultilevel"/>
     <w:tmpl w:val="7C261EA8"/>
@@ -4726,7 +4703,7 @@
       </w:pPr>
     </w:lvl>
   </w:abstractNum>
-  <w:abstractNum w:abstractNumId="20">
+  <w:abstractNum w:abstractNumId="20" w15:restartNumberingAfterBreak="0">
     <w:nsid w:val="668B3897"/>
     <w:multiLevelType w:val="hybridMultilevel"/>
     <w:tmpl w:val="72EADAE2"/>
@@ -4843,7 +4820,7 @@
       </w:pPr>
     </w:lvl>
   </w:abstractNum>
-  <w:abstractNum w:abstractNumId="21">
+  <w:abstractNum w:abstractNumId="21" w15:restartNumberingAfterBreak="0">
     <w:nsid w:val="69D848AB"/>
     <w:multiLevelType w:val="hybridMultilevel"/>
     <w:tmpl w:val="35E84DB2"/>
@@ -4956,7 +4933,7 @@
       </w:rPr>
     </w:lvl>
   </w:abstractNum>
-  <w:abstractNum w:abstractNumId="22">
+  <w:abstractNum w:abstractNumId="22" w15:restartNumberingAfterBreak="0">
     <w:nsid w:val="707914BD"/>
     <w:multiLevelType w:val="hybridMultilevel"/>
     <w:tmpl w:val="AAF8A12C"/>
@@ -5069,7 +5046,7 @@
       </w:rPr>
     </w:lvl>
   </w:abstractNum>
-  <w:abstractNum w:abstractNumId="23">
+  <w:abstractNum w:abstractNumId="23" w15:restartNumberingAfterBreak="0">
     <w:nsid w:val="71256537"/>
     <w:multiLevelType w:val="hybridMultilevel"/>
     <w:tmpl w:val="9C620C9C"/>
@@ -5182,7 +5159,7 @@
       </w:rPr>
     </w:lvl>
   </w:abstractNum>
-  <w:abstractNum w:abstractNumId="24">
+  <w:abstractNum w:abstractNumId="24" w15:restartNumberingAfterBreak="0">
     <w:nsid w:val="737F1BE0"/>
     <w:multiLevelType w:val="hybridMultilevel"/>
     <w:tmpl w:val="237471B6"/>
@@ -5295,7 +5272,7 @@
       </w:rPr>
     </w:lvl>
   </w:abstractNum>
-  <w:abstractNum w:abstractNumId="25">
+  <w:abstractNum w:abstractNumId="25" w15:restartNumberingAfterBreak="0">
     <w:nsid w:val="77264BBF"/>
     <w:multiLevelType w:val="hybridMultilevel"/>
     <w:tmpl w:val="41E8F084"/>
@@ -5381,7 +5358,7 @@
       </w:pPr>
     </w:lvl>
   </w:abstractNum>
-  <w:abstractNum w:abstractNumId="26">
+  <w:abstractNum w:abstractNumId="26" w15:restartNumberingAfterBreak="0">
     <w:nsid w:val="77426333"/>
     <w:multiLevelType w:val="multilevel"/>
     <w:tmpl w:val="D9F4E2B4"/>
@@ -5494,7 +5471,7 @@
       </w:rPr>
     </w:lvl>
   </w:abstractNum>
-  <w:abstractNum w:abstractNumId="27">
+  <w:abstractNum w:abstractNumId="27" w15:restartNumberingAfterBreak="0">
     <w:nsid w:val="77C22C00"/>
     <w:multiLevelType w:val="multilevel"/>
     <w:tmpl w:val="0C0A001F"/>
@@ -5580,7 +5557,7 @@
       </w:pPr>
     </w:lvl>
   </w:abstractNum>
-  <w:abstractNum w:abstractNumId="28">
+  <w:abstractNum w:abstractNumId="28" w15:restartNumberingAfterBreak="0">
     <w:nsid w:val="7B31668D"/>
     <w:multiLevelType w:val="hybridMultilevel"/>
     <w:tmpl w:val="7000224A"/>
@@ -5760,7 +5737,7 @@
 </file>
 
 <file path=word/styles.xml><?xml version="1.0" encoding="utf-8"?>
-<w:styles xmlns:mc="http://schemas.openxmlformats.org/markup-compatibility/2006" xmlns:r="http://schemas.openxmlformats.org/officeDocument/2006/relationships" xmlns:w="http://schemas.openxmlformats.org/wordprocessingml/2006/main" xmlns:w14="http://schemas.microsoft.com/office/word/2010/wordml" xmlns:w15="http://schemas.microsoft.com/office/word/2012/wordml" mc:Ignorable="w14 w15">
+<w:styles xmlns:mc="http://schemas.openxmlformats.org/markup-compatibility/2006" xmlns:r="http://schemas.openxmlformats.org/officeDocument/2006/relationships" xmlns:w="http://schemas.openxmlformats.org/wordprocessingml/2006/main" xmlns:w14="http://schemas.microsoft.com/office/word/2010/wordml" xmlns:w15="http://schemas.microsoft.com/office/word/2012/wordml" xmlns:w16cid="http://schemas.microsoft.com/office/word/2016/wordml/cid" xmlns:w16se="http://schemas.microsoft.com/office/word/2015/wordml/symex" mc:Ignorable="w14 w15 w16se w16cid">
   <w:docDefaults>
     <w:rPrDefault>
       <w:rPr>
@@ -5776,7 +5753,7 @@
       </w:pPr>
     </w:pPrDefault>
   </w:docDefaults>
-  <w:latentStyles w:defLockedState="0" w:defUIPriority="99" w:defSemiHidden="0" w:defUnhideWhenUsed="0" w:defQFormat="0" w:count="371">
+  <w:latentStyles w:defLockedState="0" w:defUIPriority="99" w:defSemiHidden="0" w:defUnhideWhenUsed="0" w:defQFormat="0" w:count="375">
     <w:lsdException w:name="Normal" w:uiPriority="0" w:qFormat="1"/>
     <w:lsdException w:name="heading 1" w:uiPriority="0" w:qFormat="1"/>
     <w:lsdException w:name="heading 2" w:semiHidden="1" w:uiPriority="0" w:unhideWhenUsed="1" w:qFormat="1"/>
@@ -5882,7 +5859,6 @@
     <w:lsdException w:name="HTML Sample" w:semiHidden="1" w:unhideWhenUsed="1"/>
     <w:lsdException w:name="HTML Typewriter" w:semiHidden="1" w:unhideWhenUsed="1"/>
     <w:lsdException w:name="HTML Variable" w:semiHidden="1" w:unhideWhenUsed="1"/>
-    <w:lsdException w:name="Normal Table" w:semiHidden="1" w:unhideWhenUsed="1"/>
     <w:lsdException w:name="annotation subject" w:semiHidden="1" w:unhideWhenUsed="1"/>
     <w:lsdException w:name="No List" w:semiHidden="1" w:unhideWhenUsed="1"/>
     <w:lsdException w:name="Outline List 1" w:semiHidden="1" w:unhideWhenUsed="1"/>
@@ -5926,10 +5902,8 @@
     <w:lsdException w:name="Table Elegant" w:semiHidden="1" w:unhideWhenUsed="1"/>
     <w:lsdException w:name="Table Professional" w:semiHidden="1" w:unhideWhenUsed="1"/>
     <w:lsdException w:name="Table Subtle 1" w:semiHidden="1" w:unhideWhenUsed="1"/>
-    <w:lsdException w:name="Table Subtle 2" w:semiHidden="1" w:unhideWhenUsed="1"/>
     <w:lsdException w:name="Table Web 1" w:semiHidden="1" w:unhideWhenUsed="1"/>
     <w:lsdException w:name="Table Web 2" w:semiHidden="1" w:unhideWhenUsed="1"/>
-    <w:lsdException w:name="Table Web 3" w:semiHidden="1" w:unhideWhenUsed="1"/>
     <w:lsdException w:name="Balloon Text" w:semiHidden="1" w:unhideWhenUsed="1"/>
     <w:lsdException w:name="Table Grid" w:uiPriority="39"/>
     <w:lsdException w:name="Table Theme" w:semiHidden="1" w:unhideWhenUsed="1"/>
@@ -6148,6 +6122,10 @@
     <w:lsdException w:name="List Table 5 Dark Accent 6" w:uiPriority="50"/>
     <w:lsdException w:name="List Table 6 Colorful Accent 6" w:uiPriority="51"/>
     <w:lsdException w:name="List Table 7 Colorful Accent 6" w:uiPriority="52"/>
+    <w:lsdException w:name="Mention" w:semiHidden="1" w:unhideWhenUsed="1"/>
+    <w:lsdException w:name="Smart Hyperlink" w:semiHidden="1" w:unhideWhenUsed="1"/>
+    <w:lsdException w:name="Hashtag" w:semiHidden="1" w:unhideWhenUsed="1"/>
+    <w:lsdException w:name="Unresolved Mention" w:semiHidden="1" w:unhideWhenUsed="1"/>
   </w:latentStyles>
   <w:style w:type="paragraph" w:default="1" w:styleId="Normal">
     <w:name w:val="Normal"/>
@@ -6315,6 +6293,7 @@
   <w:style w:type="character" w:default="1" w:styleId="Fuentedeprrafopredeter">
     <w:name w:val="Default Paragraph Font"/>
     <w:uiPriority w:val="1"/>
+    <w:semiHidden/>
     <w:unhideWhenUsed/>
   </w:style>
   <w:style w:type="table" w:default="1" w:styleId="Tablanormal">
@@ -6358,7 +6337,6 @@
       <w:spacing w:after="0" w:line="240" w:lineRule="auto"/>
     </w:pPr>
     <w:tblPr>
-      <w:tblInd w:w="0" w:type="dxa"/>
       <w:tblBorders>
         <w:top w:val="single" w:sz="4" w:space="0" w:color="auto"/>
         <w:left w:val="single" w:sz="4" w:space="0" w:color="auto"/>
@@ -6367,12 +6345,6 @@
         <w:insideH w:val="single" w:sz="4" w:space="0" w:color="auto"/>
         <w:insideV w:val="single" w:sz="4" w:space="0" w:color="auto"/>
       </w:tblBorders>
-      <w:tblCellMar>
-        <w:top w:w="0" w:type="dxa"/>
-        <w:left w:w="108" w:type="dxa"/>
-        <w:bottom w:w="0" w:type="dxa"/>
-        <w:right w:w="108" w:type="dxa"/>
-      </w:tblCellMar>
     </w:tblPr>
   </w:style>
   <w:style w:type="table" w:styleId="Tabladelista3-nfasis6">
@@ -6386,19 +6358,12 @@
     <w:tblPr>
       <w:tblStyleRowBandSize w:val="1"/>
       <w:tblStyleColBandSize w:val="1"/>
-      <w:tblInd w:w="0" w:type="dxa"/>
       <w:tblBorders>
         <w:top w:val="single" w:sz="4" w:space="0" w:color="70AD47" w:themeColor="accent6"/>
         <w:left w:val="single" w:sz="4" w:space="0" w:color="70AD47" w:themeColor="accent6"/>
         <w:bottom w:val="single" w:sz="4" w:space="0" w:color="70AD47" w:themeColor="accent6"/>
         <w:right w:val="single" w:sz="4" w:space="0" w:color="70AD47" w:themeColor="accent6"/>
       </w:tblBorders>
-      <w:tblCellMar>
-        <w:top w:w="0" w:type="dxa"/>
-        <w:left w:w="108" w:type="dxa"/>
-        <w:bottom w:w="0" w:type="dxa"/>
-        <w:right w:w="108" w:type="dxa"/>
-      </w:tblCellMar>
     </w:tblPr>
     <w:tblStylePr w:type="firstRow">
       <w:rPr>
@@ -6517,7 +6482,6 @@
     <w:tblPr>
       <w:tblStyleRowBandSize w:val="1"/>
       <w:tblStyleColBandSize w:val="1"/>
-      <w:tblInd w:w="0" w:type="dxa"/>
       <w:tblBorders>
         <w:top w:val="single" w:sz="4" w:space="0" w:color="A8D08D" w:themeColor="accent6" w:themeTint="99"/>
         <w:left w:val="single" w:sz="4" w:space="0" w:color="A8D08D" w:themeColor="accent6" w:themeTint="99"/>
@@ -6526,12 +6490,6 @@
         <w:insideH w:val="single" w:sz="4" w:space="0" w:color="A8D08D" w:themeColor="accent6" w:themeTint="99"/>
         <w:insideV w:val="single" w:sz="4" w:space="0" w:color="A8D08D" w:themeColor="accent6" w:themeTint="99"/>
       </w:tblBorders>
-      <w:tblCellMar>
-        <w:top w:w="0" w:type="dxa"/>
-        <w:left w:w="108" w:type="dxa"/>
-        <w:bottom w:w="0" w:type="dxa"/>
-        <w:right w:w="108" w:type="dxa"/>
-      </w:tblCellMar>
     </w:tblPr>
     <w:tblStylePr w:type="firstRow">
       <w:rPr>
@@ -6844,7 +6802,7 @@
       <w:szCs w:val="32"/>
     </w:rPr>
   </w:style>
-  <w:style w:type="paragraph" w:styleId="TtulodeTDC">
+  <w:style w:type="paragraph" w:styleId="TtuloTDC">
     <w:name w:val="TOC Heading"/>
     <w:basedOn w:val="Ttulo1"/>
     <w:next w:val="Normal"/>
@@ -7098,19 +7056,12 @@
     <w:tblPr>
       <w:tblStyleRowBandSize w:val="1"/>
       <w:tblStyleColBandSize w:val="1"/>
-      <w:tblInd w:w="0" w:type="dxa"/>
       <w:tblBorders>
         <w:top w:val="single" w:sz="2" w:space="0" w:color="A8D08D" w:themeColor="accent6" w:themeTint="99"/>
         <w:bottom w:val="single" w:sz="2" w:space="0" w:color="A8D08D" w:themeColor="accent6" w:themeTint="99"/>
         <w:insideH w:val="single" w:sz="2" w:space="0" w:color="A8D08D" w:themeColor="accent6" w:themeTint="99"/>
         <w:insideV w:val="single" w:sz="2" w:space="0" w:color="A8D08D" w:themeColor="accent6" w:themeTint="99"/>
       </w:tblBorders>
-      <w:tblCellMar>
-        <w:top w:w="0" w:type="dxa"/>
-        <w:left w:w="108" w:type="dxa"/>
-        <w:bottom w:w="0" w:type="dxa"/>
-        <w:right w:w="108" w:type="dxa"/>
-      </w:tblCellMar>
     </w:tblPr>
     <w:tblStylePr w:type="firstRow">
       <w:rPr>
@@ -7226,7 +7177,7 @@
   </w:style>
   <w:style w:type="paragraph" w:customStyle="1" w:styleId="a">
     <w:basedOn w:val="Normal"/>
-    <w:next w:val="Puesto"/>
+    <w:next w:val="Ttulo"/>
     <w:qFormat/>
     <w:rsid w:val="00847389"/>
     <w:pPr>
@@ -7361,11 +7312,11 @@
       <w:szCs w:val="56"/>
     </w:rPr>
   </w:style>
-  <w:style w:type="paragraph" w:styleId="Puesto">
+  <w:style w:type="paragraph" w:styleId="Ttulo">
     <w:name w:val="Title"/>
     <w:basedOn w:val="Normal"/>
     <w:next w:val="Normal"/>
-    <w:link w:val="PuestoCar1"/>
+    <w:link w:val="TtuloCar"/>
     <w:qFormat/>
     <w:rsid w:val="00847389"/>
     <w:pPr>
@@ -7380,10 +7331,10 @@
       <w:szCs w:val="56"/>
     </w:rPr>
   </w:style>
-  <w:style w:type="character" w:customStyle="1" w:styleId="PuestoCar1">
-    <w:name w:val="Puesto Car1"/>
+  <w:style w:type="character" w:customStyle="1" w:styleId="TtuloCar">
+    <w:name w:val="Título Car"/>
     <w:basedOn w:val="Fuentedeprrafopredeter"/>
-    <w:link w:val="Puesto"/>
+    <w:link w:val="Ttulo"/>
     <w:uiPriority w:val="10"/>
     <w:rsid w:val="00847389"/>
     <w:rPr>
@@ -7402,7 +7353,7 @@
   </w:style>
   <w:style w:type="paragraph" w:customStyle="1" w:styleId="a0">
     <w:basedOn w:val="Normal"/>
-    <w:next w:val="Puesto"/>
+    <w:next w:val="Ttulo"/>
     <w:qFormat/>
     <w:rsid w:val="002A74F3"/>
     <w:pPr>
@@ -7452,7 +7403,7 @@
   </w:style>
   <w:style w:type="paragraph" w:customStyle="1" w:styleId="a1">
     <w:basedOn w:val="Normal"/>
-    <w:next w:val="Puesto"/>
+    <w:next w:val="Ttulo"/>
     <w:qFormat/>
     <w:rsid w:val="00B33565"/>
     <w:pPr>
@@ -7476,7 +7427,7 @@
   </w:style>
   <w:style w:type="paragraph" w:customStyle="1" w:styleId="a2">
     <w:basedOn w:val="Normal"/>
-    <w:next w:val="Puesto"/>
+    <w:next w:val="Ttulo"/>
     <w:qFormat/>
     <w:rsid w:val="00E53D17"/>
     <w:pPr>
@@ -7504,7 +7455,6 @@
     <w:tblPr>
       <w:tblStyleRowBandSize w:val="1"/>
       <w:tblStyleColBandSize w:val="1"/>
-      <w:tblInd w:w="0" w:type="dxa"/>
       <w:tblBorders>
         <w:top w:val="single" w:sz="4" w:space="0" w:color="A8D08D" w:themeColor="accent6" w:themeTint="99"/>
         <w:left w:val="single" w:sz="4" w:space="0" w:color="A8D08D" w:themeColor="accent6" w:themeTint="99"/>
@@ -7513,12 +7463,6 @@
         <w:insideH w:val="single" w:sz="4" w:space="0" w:color="A8D08D" w:themeColor="accent6" w:themeTint="99"/>
         <w:insideV w:val="single" w:sz="4" w:space="0" w:color="A8D08D" w:themeColor="accent6" w:themeTint="99"/>
       </w:tblBorders>
-      <w:tblCellMar>
-        <w:top w:w="0" w:type="dxa"/>
-        <w:left w:w="108" w:type="dxa"/>
-        <w:bottom w:w="0" w:type="dxa"/>
-        <w:right w:w="108" w:type="dxa"/>
-      </w:tblCellMar>
     </w:tblPr>
     <w:tblStylePr w:type="firstRow">
       <w:rPr>
@@ -7609,7 +7553,6 @@
     <w:tblPr>
       <w:tblStyleRowBandSize w:val="1"/>
       <w:tblStyleColBandSize w:val="1"/>
-      <w:tblInd w:w="0" w:type="dxa"/>
       <w:tblBorders>
         <w:top w:val="single" w:sz="4" w:space="0" w:color="666666" w:themeColor="text1" w:themeTint="99"/>
         <w:left w:val="single" w:sz="4" w:space="0" w:color="666666" w:themeColor="text1" w:themeTint="99"/>
@@ -7618,12 +7561,6 @@
         <w:insideH w:val="single" w:sz="4" w:space="0" w:color="666666" w:themeColor="text1" w:themeTint="99"/>
         <w:insideV w:val="single" w:sz="4" w:space="0" w:color="666666" w:themeColor="text1" w:themeTint="99"/>
       </w:tblBorders>
-      <w:tblCellMar>
-        <w:top w:w="0" w:type="dxa"/>
-        <w:left w:w="108" w:type="dxa"/>
-        <w:bottom w:w="0" w:type="dxa"/>
-        <w:right w:w="108" w:type="dxa"/>
-      </w:tblCellMar>
     </w:tblPr>
     <w:tblStylePr w:type="firstRow">
       <w:rPr>
@@ -7954,7 +7891,7 @@
 </file>
 
 <file path=customXml/itemProps1.xml><?xml version="1.0" encoding="utf-8"?>
-<ds:datastoreItem xmlns:ds="http://schemas.openxmlformats.org/officeDocument/2006/customXml" ds:itemID="{FE3F627C-DCEF-4DEE-ACF1-A491934615C8}">
+<ds:datastoreItem xmlns:ds="http://schemas.openxmlformats.org/officeDocument/2006/customXml" ds:itemID="{D4382E71-0007-6841-9E2C-71990B7F1C24}">
   <ds:schemaRefs>
     <ds:schemaRef ds:uri="http://schemas.openxmlformats.org/officeDocument/2006/bibliography"/>
   </ds:schemaRefs>

</xml_diff>